<commit_message>
pdf formulario Analisi + modifiche Analisi 2
</commit_message>
<xml_diff>
--- a/Analisi 2/Analisi 2 - Teoria ed Esercizi.docx
+++ b/Analisi 2/Analisi 2 - Teoria ed Esercizi.docx
@@ -21,6 +21,15 @@
         </w:rPr>
         <w:t>Analisi 2</w:t>
       </w:r>
+      <w:r>
+        <w:rPr>
+          <w:rFonts w:ascii="Helvetica Neue" w:hAnsi="Helvetica Neue"/>
+          <w:b/>
+          <w:bCs/>
+          <w:lang w:val="it-IT"/>
+        </w:rPr>
+        <w:t xml:space="preserve"> - Esercizi</w:t>
+      </w:r>
     </w:p>
     <w:p>
       <w:pPr>
@@ -279,27 +288,7 @@
           <w:szCs w:val="16"/>
           <w:lang w:val="it-IT"/>
         </w:rPr>
-        <w:t xml:space="preserve"> argomento diverso da </w:t>
-      </w:r>
-      <w:proofErr w:type="spellStart"/>
-      <w:r>
-        <w:rPr>
-          <w:rFonts w:ascii="Helvetica Neue" w:hAnsi="Helvetica Neue"/>
-          <w:sz w:val="16"/>
-          <w:szCs w:val="16"/>
-          <w:lang w:val="it-IT"/>
-        </w:rPr>
-        <w:t>pigreco</w:t>
-      </w:r>
-      <w:proofErr w:type="spellEnd"/>
-      <w:r>
-        <w:rPr>
-          <w:rFonts w:ascii="Helvetica Neue" w:hAnsi="Helvetica Neue"/>
-          <w:sz w:val="16"/>
-          <w:szCs w:val="16"/>
-          <w:lang w:val="it-IT"/>
-        </w:rPr>
-        <w:t>/2</w:t>
+        <w:t xml:space="preserve"> argomento diverso da</w:t>
       </w:r>
       <w:r>
         <w:rPr>
@@ -313,25 +302,49 @@
       <w:r>
         <w:rPr>
           <w:rFonts w:ascii="Helvetica Neue" w:hAnsi="Helvetica Neue"/>
-          <w:b/>
-          <w:bCs/>
-          <w:sz w:val="16"/>
-          <w:szCs w:val="16"/>
-          <w:lang w:val="it-IT"/>
-        </w:rPr>
-        <w:t>TODO</w:t>
-      </w:r>
-      <w:r>
-        <w:rPr>
-          <w:rFonts w:ascii="Helvetica Neue" w:hAnsi="Helvetica Neue"/>
-          <w:b/>
-          <w:bCs/>
-          <w:sz w:val="16"/>
-          <w:szCs w:val="16"/>
-          <w:lang w:val="it-IT"/>
-        </w:rPr>
-        <w:t xml:space="preserve"> formula</w:t>
-      </w:r>
+          <w:sz w:val="16"/>
+          <w:szCs w:val="16"/>
+          <w:lang w:val="it-IT"/>
+        </w:rPr>
+        <w:t xml:space="preserve"> </w:t>
+      </w:r>
+      <m:oMath>
+        <m:f>
+          <m:fPr>
+            <m:ctrlPr>
+              <w:rPr>
+                <w:rFonts w:ascii="Cambria Math" w:hAnsi="Cambria Math"/>
+                <w:i/>
+                <w:sz w:val="18"/>
+                <w:szCs w:val="18"/>
+                <w:lang w:val="it-IT"/>
+              </w:rPr>
+            </m:ctrlPr>
+          </m:fPr>
+          <m:num>
+            <m:r>
+              <w:rPr>
+                <w:rFonts w:ascii="Cambria Math" w:hAnsi="Cambria Math"/>
+                <w:sz w:val="18"/>
+                <w:szCs w:val="18"/>
+                <w:lang w:val="it-IT"/>
+              </w:rPr>
+              <m:t>π</m:t>
+            </m:r>
+          </m:num>
+          <m:den>
+            <m:r>
+              <w:rPr>
+                <w:rFonts w:ascii="Cambria Math" w:hAnsi="Cambria Math"/>
+                <w:sz w:val="18"/>
+                <w:szCs w:val="18"/>
+                <w:lang w:val="it-IT"/>
+              </w:rPr>
+              <m:t>2</m:t>
+            </m:r>
+          </m:den>
+        </m:f>
+      </m:oMath>
     </w:p>
     <w:p>
       <w:pPr>
@@ -561,69 +574,6 @@
           <w:lang w:val="it-IT"/>
         </w:rPr>
       </w:pPr>
-      <m:oMath>
-        <m:r>
-          <m:rPr>
-            <m:sty m:val="p"/>
-          </m:rPr>
-          <w:rPr>
-            <w:rFonts w:ascii="Cambria Math" w:hAnsi="Cambria Math"/>
-            <w:noProof/>
-            <w:sz w:val="16"/>
-            <w:szCs w:val="16"/>
-            <w:lang w:val="it-IT"/>
-          </w:rPr>
-          <w:drawing>
-            <wp:anchor distT="0" distB="0" distL="114300" distR="114300" simplePos="0" relativeHeight="251658240" behindDoc="0" locked="0" layoutInCell="1" allowOverlap="1" wp14:anchorId="7D64698E" wp14:editId="053399D0">
-              <wp:simplePos x="0" y="0"/>
-              <wp:positionH relativeFrom="margin">
-                <wp:posOffset>5435600</wp:posOffset>
-              </wp:positionH>
-              <wp:positionV relativeFrom="margin">
-                <wp:posOffset>2699385</wp:posOffset>
-              </wp:positionV>
-              <wp:extent cx="1709420" cy="1638935"/>
-              <wp:effectExtent l="0" t="0" r="5080" b="0"/>
-              <wp:wrapSquare wrapText="bothSides"/>
-              <wp:docPr id="2086071702" name="Immagine 1" descr="Immagine che contiene cerchio, linea, diagramma, Parallelo&#10;&#10;Descrizione generata automaticamente"/>
-              <wp:cNvGraphicFramePr>
-                <a:graphicFrameLocks xmlns:a="http://schemas.openxmlformats.org/drawingml/2006/main" noChangeAspect="1"/>
-              </wp:cNvGraphicFramePr>
-              <a:graphic xmlns:a="http://schemas.openxmlformats.org/drawingml/2006/main">
-                <a:graphicData uri="http://schemas.openxmlformats.org/drawingml/2006/picture">
-                  <pic:pic xmlns:pic="http://schemas.openxmlformats.org/drawingml/2006/picture">
-                    <pic:nvPicPr>
-                      <pic:cNvPr id="2086071702" name="Immagine 1" descr="Immagine che contiene cerchio, linea, diagramma, Parallelo&#10;&#10;Descrizione generata automaticamente"/>
-                      <pic:cNvPicPr/>
-                    </pic:nvPicPr>
-                    <pic:blipFill>
-                      <a:blip r:embed="rId6">
-                        <a:extLst>
-                          <a:ext uri="{28A0092B-C50C-407E-A947-70E740481C1C}">
-                            <a14:useLocalDpi xmlns:a14="http://schemas.microsoft.com/office/drawing/2010/main" val="0"/>
-                          </a:ext>
-                        </a:extLst>
-                      </a:blip>
-                      <a:stretch>
-                        <a:fillRect/>
-                      </a:stretch>
-                    </pic:blipFill>
-                    <pic:spPr>
-                      <a:xfrm>
-                        <a:off x="0" y="0"/>
-                        <a:ext cx="1709420" cy="1638935"/>
-                      </a:xfrm>
-                      <a:prstGeom prst="rect">
-                        <a:avLst/>
-                      </a:prstGeom>
-                    </pic:spPr>
-                  </pic:pic>
-                </a:graphicData>
-              </a:graphic>
-            </wp:anchor>
-          </w:drawing>
-        </m:r>
-      </m:oMath>
       <w:r>
         <w:rPr>
           <w:rFonts w:ascii="Helvetica Neue" w:hAnsi="Helvetica Neue"/>
@@ -950,6 +900,69 @@
           <w:lang w:val="it-IT"/>
         </w:rPr>
       </w:pPr>
+      <m:oMath>
+        <m:r>
+          <m:rPr>
+            <m:sty m:val="p"/>
+          </m:rPr>
+          <w:rPr>
+            <w:rFonts w:ascii="Cambria Math" w:hAnsi="Cambria Math"/>
+            <w:noProof/>
+            <w:sz w:val="16"/>
+            <w:szCs w:val="16"/>
+            <w:lang w:val="it-IT"/>
+          </w:rPr>
+          <w:drawing>
+            <wp:anchor distT="0" distB="0" distL="114300" distR="114300" simplePos="0" relativeHeight="251658240" behindDoc="0" locked="0" layoutInCell="1" allowOverlap="1" wp14:anchorId="7D64698E" wp14:editId="1545C23F">
+              <wp:simplePos x="0" y="0"/>
+              <wp:positionH relativeFrom="margin">
+                <wp:posOffset>5435600</wp:posOffset>
+              </wp:positionH>
+              <wp:positionV relativeFrom="margin">
+                <wp:posOffset>3206750</wp:posOffset>
+              </wp:positionV>
+              <wp:extent cx="1709420" cy="1638935"/>
+              <wp:effectExtent l="0" t="0" r="5080" b="0"/>
+              <wp:wrapSquare wrapText="bothSides"/>
+              <wp:docPr id="2086071702" name="Immagine 1" descr="Immagine che contiene cerchio, linea, diagramma, Parallelo&#10;&#10;Descrizione generata automaticamente"/>
+              <wp:cNvGraphicFramePr>
+                <a:graphicFrameLocks xmlns:a="http://schemas.openxmlformats.org/drawingml/2006/main" noChangeAspect="1"/>
+              </wp:cNvGraphicFramePr>
+              <a:graphic xmlns:a="http://schemas.openxmlformats.org/drawingml/2006/main">
+                <a:graphicData uri="http://schemas.openxmlformats.org/drawingml/2006/picture">
+                  <pic:pic xmlns:pic="http://schemas.openxmlformats.org/drawingml/2006/picture">
+                    <pic:nvPicPr>
+                      <pic:cNvPr id="2086071702" name="Immagine 1" descr="Immagine che contiene cerchio, linea, diagramma, Parallelo&#10;&#10;Descrizione generata automaticamente"/>
+                      <pic:cNvPicPr/>
+                    </pic:nvPicPr>
+                    <pic:blipFill>
+                      <a:blip r:embed="rId6">
+                        <a:extLst>
+                          <a:ext uri="{28A0092B-C50C-407E-A947-70E740481C1C}">
+                            <a14:useLocalDpi xmlns:a14="http://schemas.microsoft.com/office/drawing/2010/main" val="0"/>
+                          </a:ext>
+                        </a:extLst>
+                      </a:blip>
+                      <a:stretch>
+                        <a:fillRect/>
+                      </a:stretch>
+                    </pic:blipFill>
+                    <pic:spPr>
+                      <a:xfrm>
+                        <a:off x="0" y="0"/>
+                        <a:ext cx="1709420" cy="1638935"/>
+                      </a:xfrm>
+                      <a:prstGeom prst="rect">
+                        <a:avLst/>
+                      </a:prstGeom>
+                    </pic:spPr>
+                  </pic:pic>
+                </a:graphicData>
+              </a:graphic>
+            </wp:anchor>
+          </w:drawing>
+        </m:r>
+      </m:oMath>
     </w:p>
     <w:p>
       <w:pPr>
@@ -1246,29 +1259,246 @@
       <w:pPr>
         <w:pStyle w:val="Paragrafoelenco"/>
         <w:numPr>
+          <w:ilvl w:val="0"/>
+          <w:numId w:val="3"/>
+        </w:numPr>
+        <w:spacing w:after="0"/>
+        <w:rPr>
+          <w:rFonts w:ascii="Helvetica Neue" w:eastAsiaTheme="minorEastAsia" w:hAnsi="Helvetica Neue"/>
+          <w:sz w:val="16"/>
+          <w:szCs w:val="16"/>
+          <w:lang w:val="it-IT"/>
+        </w:rPr>
+      </w:pPr>
+      <w:r>
+        <w:rPr>
+          <w:rFonts w:ascii="Helvetica Neue" w:eastAsiaTheme="minorEastAsia" w:hAnsi="Helvetica Neue"/>
+          <w:sz w:val="16"/>
+          <w:szCs w:val="16"/>
+          <w:lang w:val="it-IT"/>
+        </w:rPr>
+        <w:t xml:space="preserve">In base ai valori di </w:t>
+      </w:r>
+      <m:oMath>
+        <m:r>
+          <w:rPr>
+            <w:rFonts w:ascii="Cambria Math" w:eastAsiaTheme="minorEastAsia" w:hAnsi="Cambria Math"/>
+            <w:sz w:val="16"/>
+            <w:szCs w:val="16"/>
+            <w:lang w:val="it-IT"/>
+          </w:rPr>
+          <m:t>t</m:t>
+        </m:r>
+      </m:oMath>
+      <w:r>
+        <w:rPr>
+          <w:rFonts w:ascii="Helvetica Neue" w:eastAsiaTheme="minorEastAsia" w:hAnsi="Helvetica Neue"/>
+          <w:sz w:val="16"/>
+          <w:szCs w:val="16"/>
+          <w:lang w:val="it-IT"/>
+        </w:rPr>
+        <w:t xml:space="preserve"> devo valutare come cambiano </w:t>
+      </w:r>
+      <m:oMath>
+        <m:r>
+          <w:rPr>
+            <w:rFonts w:ascii="Cambria Math" w:eastAsiaTheme="minorEastAsia" w:hAnsi="Cambria Math"/>
+            <w:sz w:val="16"/>
+            <w:szCs w:val="16"/>
+            <w:lang w:val="it-IT"/>
+          </w:rPr>
+          <m:t>x e y</m:t>
+        </m:r>
+      </m:oMath>
+      <w:r>
+        <w:rPr>
+          <w:rFonts w:ascii="Helvetica Neue" w:eastAsiaTheme="minorEastAsia" w:hAnsi="Helvetica Neue"/>
+          <w:sz w:val="16"/>
+          <w:szCs w:val="16"/>
+          <w:lang w:val="it-IT"/>
+        </w:rPr>
+        <w:t xml:space="preserve"> per mantenere </w:t>
+      </w:r>
+      <m:oMath>
+        <m:r>
+          <w:rPr>
+            <w:rFonts w:ascii="Cambria Math" w:eastAsiaTheme="minorEastAsia" w:hAnsi="Cambria Math"/>
+            <w:sz w:val="16"/>
+            <w:szCs w:val="16"/>
+            <w:lang w:val="it-IT"/>
+          </w:rPr>
+          <m:t>t</m:t>
+        </m:r>
+      </m:oMath>
+      <w:r>
+        <w:rPr>
+          <w:rFonts w:ascii="Helvetica Neue" w:eastAsiaTheme="minorEastAsia" w:hAnsi="Helvetica Neue"/>
+          <w:sz w:val="16"/>
+          <w:szCs w:val="16"/>
+          <w:lang w:val="it-IT"/>
+        </w:rPr>
+        <w:t xml:space="preserve"> costante, quello rappresenta il grafico</w:t>
+      </w:r>
+    </w:p>
+    <w:p>
+      <w:pPr>
+        <w:pStyle w:val="Paragrafoelenco"/>
+        <w:numPr>
           <w:ilvl w:val="1"/>
           <w:numId w:val="3"/>
         </w:numPr>
         <w:spacing w:after="0"/>
         <w:rPr>
-          <w:rFonts w:ascii="Helvetica Neue" w:hAnsi="Helvetica Neue"/>
-          <w:sz w:val="16"/>
-          <w:szCs w:val="16"/>
-          <w:lang w:val="it-IT"/>
-        </w:rPr>
-      </w:pPr>
-      <w:r>
-        <w:rPr>
-          <w:rFonts w:ascii="Helvetica Neue" w:hAnsi="Helvetica Neue"/>
-          <w:sz w:val="16"/>
-          <w:szCs w:val="16"/>
-          <w:lang w:val="it-IT"/>
-        </w:rPr>
-        <w:t>Ricordando che le curve di livello “tagliano” la funzione in orizzontale</w:t>
+          <w:rFonts w:ascii="Helvetica Neue" w:eastAsiaTheme="minorEastAsia" w:hAnsi="Helvetica Neue"/>
+          <w:sz w:val="16"/>
+          <w:szCs w:val="16"/>
+          <w:lang w:val="it-IT"/>
+        </w:rPr>
+      </w:pPr>
+      <w:proofErr w:type="gramStart"/>
+      <w:r>
+        <w:rPr>
+          <w:rFonts w:ascii="Helvetica Neue" w:eastAsiaTheme="minorEastAsia" w:hAnsi="Helvetica Neue"/>
+          <w:sz w:val="16"/>
+          <w:szCs w:val="16"/>
+          <w:lang w:val="it-IT"/>
+        </w:rPr>
+        <w:t>E’</w:t>
+      </w:r>
+      <w:proofErr w:type="gramEnd"/>
+      <w:r>
+        <w:rPr>
+          <w:rFonts w:ascii="Helvetica Neue" w:eastAsiaTheme="minorEastAsia" w:hAnsi="Helvetica Neue"/>
+          <w:sz w:val="16"/>
+          <w:szCs w:val="16"/>
+          <w:lang w:val="it-IT"/>
+        </w:rPr>
+        <w:t xml:space="preserve"> utile valutare un caso semplice es: </w:t>
+      </w:r>
+      <m:oMath>
+        <m:r>
+          <w:rPr>
+            <w:rFonts w:ascii="Cambria Math" w:eastAsiaTheme="minorEastAsia" w:hAnsi="Cambria Math"/>
+            <w:sz w:val="16"/>
+            <w:szCs w:val="16"/>
+            <w:lang w:val="it-IT"/>
+          </w:rPr>
+          <m:t>t=</m:t>
+        </m:r>
+      </m:oMath>
+      <w:r>
+        <w:rPr>
+          <w:rFonts w:ascii="Helvetica Neue" w:eastAsiaTheme="minorEastAsia" w:hAnsi="Helvetica Neue"/>
+          <w:sz w:val="16"/>
+          <w:szCs w:val="16"/>
+          <w:lang w:val="it-IT"/>
+        </w:rPr>
+        <w:t xml:space="preserve">1 e vedere come cambiano </w:t>
+      </w:r>
+      <m:oMath>
+        <m:r>
+          <w:rPr>
+            <w:rFonts w:ascii="Cambria Math" w:eastAsiaTheme="minorEastAsia" w:hAnsi="Cambria Math"/>
+            <w:sz w:val="16"/>
+            <w:szCs w:val="16"/>
+            <w:lang w:val="it-IT"/>
+          </w:rPr>
+          <m:t>x</m:t>
+        </m:r>
+        <m:r>
+          <w:rPr>
+            <w:rFonts w:ascii="Cambria Math" w:eastAsiaTheme="minorEastAsia" w:hAnsi="Cambria Math"/>
+            <w:sz w:val="16"/>
+            <w:szCs w:val="16"/>
+            <w:lang w:val="it-IT"/>
+          </w:rPr>
+          <m:t xml:space="preserve"> e </m:t>
+        </m:r>
+        <m:r>
+          <w:rPr>
+            <w:rFonts w:ascii="Cambria Math" w:eastAsiaTheme="minorEastAsia" w:hAnsi="Cambria Math"/>
+            <w:sz w:val="16"/>
+            <w:szCs w:val="16"/>
+            <w:lang w:val="it-IT"/>
+          </w:rPr>
+          <m:t>y</m:t>
+        </m:r>
+      </m:oMath>
+      <w:r>
+        <w:rPr>
+          <w:rFonts w:ascii="Helvetica Neue" w:eastAsiaTheme="minorEastAsia" w:hAnsi="Helvetica Neue"/>
+          <w:sz w:val="16"/>
+          <w:szCs w:val="16"/>
+          <w:lang w:val="it-IT"/>
+        </w:rPr>
+        <w:t xml:space="preserve"> di conseguenza e poi generalizzare tutto</w:t>
       </w:r>
     </w:p>
     <w:p>
       <w:pPr>
+        <w:pStyle w:val="Paragrafoelenco"/>
+        <w:numPr>
+          <w:ilvl w:val="1"/>
+          <w:numId w:val="3"/>
+        </w:numPr>
+        <w:spacing w:after="0"/>
+        <w:rPr>
+          <w:rFonts w:ascii="Helvetica Neue" w:hAnsi="Helvetica Neue"/>
+          <w:sz w:val="16"/>
+          <w:szCs w:val="16"/>
+          <w:lang w:val="it-IT"/>
+        </w:rPr>
+      </w:pPr>
+      <w:r>
+        <w:rPr>
+          <w:rFonts w:ascii="Helvetica Neue" w:hAnsi="Helvetica Neue"/>
+          <w:sz w:val="16"/>
+          <w:szCs w:val="16"/>
+          <w:lang w:val="it-IT"/>
+        </w:rPr>
+        <w:t>Ricordando che le curve di livello “tagliano” la funzione</w:t>
+      </w:r>
+      <w:r>
+        <w:rPr>
+          <w:rFonts w:ascii="Helvetica Neue" w:hAnsi="Helvetica Neue"/>
+          <w:sz w:val="16"/>
+          <w:szCs w:val="16"/>
+          <w:lang w:val="it-IT"/>
+        </w:rPr>
+        <w:t xml:space="preserve"> in </w:t>
+      </w:r>
+      <w:proofErr w:type="gramStart"/>
+      <w:r>
+        <w:rPr>
+          <w:rFonts w:ascii="Helvetica Neue" w:hAnsi="Helvetica Neue"/>
+          <w:sz w:val="16"/>
+          <w:szCs w:val="16"/>
+          <w:lang w:val="it-IT"/>
+        </w:rPr>
+        <w:t>3</w:t>
+      </w:r>
+      <w:proofErr w:type="gramEnd"/>
+      <w:r>
+        <w:rPr>
+          <w:rFonts w:ascii="Helvetica Neue" w:hAnsi="Helvetica Neue"/>
+          <w:sz w:val="16"/>
+          <w:szCs w:val="16"/>
+          <w:lang w:val="it-IT"/>
+        </w:rPr>
+        <w:t xml:space="preserve"> dimensioni</w:t>
+      </w:r>
+      <w:r>
+        <w:rPr>
+          <w:rFonts w:ascii="Helvetica Neue" w:hAnsi="Helvetica Neue"/>
+          <w:sz w:val="16"/>
+          <w:szCs w:val="16"/>
+          <w:lang w:val="it-IT"/>
+        </w:rPr>
+        <w:t xml:space="preserve"> in orizzontale</w:t>
+      </w:r>
+    </w:p>
+    <w:p>
+      <w:pPr>
         <w:spacing w:after="0"/>
         <w:ind w:left="1080"/>
         <w:rPr>
@@ -1281,14 +1511,117 @@
     </w:p>
     <w:p>
       <w:pPr>
-        <w:ind w:left="372" w:firstLine="708"/>
-        <w:rPr>
-          <w:rFonts w:ascii="Helvetica Neue" w:hAnsi="Helvetica Neue"/>
-          <w:sz w:val="16"/>
-          <w:szCs w:val="16"/>
-          <w:lang w:val="it-IT"/>
-        </w:rPr>
-      </w:pPr>
+        <w:spacing w:after="0"/>
+        <w:ind w:left="1080"/>
+        <w:rPr>
+          <w:rFonts w:ascii="Helvetica Neue" w:hAnsi="Helvetica Neue"/>
+          <w:sz w:val="16"/>
+          <w:szCs w:val="16"/>
+          <w:lang w:val="it-IT"/>
+        </w:rPr>
+      </w:pPr>
+    </w:p>
+    <w:p>
+      <w:pPr>
+        <w:rPr>
+          <w:rFonts w:ascii="Helvetica Neue" w:hAnsi="Helvetica Neue"/>
+          <w:b/>
+          <w:bCs/>
+          <w:sz w:val="16"/>
+          <w:szCs w:val="16"/>
+          <w:lang w:val="it-IT"/>
+        </w:rPr>
+      </w:pPr>
+      <w:r>
+        <w:rPr>
+          <w:rFonts w:ascii="Helvetica Neue" w:hAnsi="Helvetica Neue"/>
+          <w:b/>
+          <w:bCs/>
+          <w:sz w:val="16"/>
+          <w:szCs w:val="16"/>
+          <w:lang w:val="it-IT"/>
+        </w:rPr>
+        <w:t>Determinare insiemi aperti, chiusi, limitati e la frontiera</w:t>
+      </w:r>
+    </w:p>
+    <w:p>
+      <w:pPr>
+        <w:spacing w:after="0"/>
+        <w:rPr>
+          <w:rFonts w:ascii="Helvetica Neue" w:hAnsi="Helvetica Neue"/>
+          <w:sz w:val="16"/>
+          <w:szCs w:val="16"/>
+          <w:lang w:val="it-IT"/>
+        </w:rPr>
+      </w:pPr>
+      <w:r>
+        <w:rPr>
+          <w:rFonts w:ascii="Helvetica Neue" w:hAnsi="Helvetica Neue"/>
+          <w:sz w:val="16"/>
+          <w:szCs w:val="16"/>
+          <w:u w:val="single"/>
+          <w:lang w:val="it-IT"/>
+        </w:rPr>
+        <w:t>Insieme aperto</w:t>
+      </w:r>
+      <w:r>
+        <w:rPr>
+          <w:rFonts w:ascii="Helvetica Neue" w:hAnsi="Helvetica Neue"/>
+          <w:sz w:val="16"/>
+          <w:szCs w:val="16"/>
+          <w:lang w:val="it-IT"/>
+        </w:rPr>
+        <w:t xml:space="preserve">: </w:t>
+      </w:r>
+      <w:r>
+        <w:rPr>
+          <w:rFonts w:ascii="Helvetica Neue" w:hAnsi="Helvetica Neue"/>
+          <w:sz w:val="16"/>
+          <w:szCs w:val="16"/>
+          <w:lang w:val="it-IT"/>
+        </w:rPr>
+        <w:t>Quando l’insieme non contiene la frontiera</w:t>
+      </w:r>
+    </w:p>
+    <w:p>
+      <w:pPr>
+        <w:spacing w:after="0"/>
+        <w:rPr>
+          <w:rFonts w:ascii="Helvetica Neue" w:hAnsi="Helvetica Neue"/>
+          <w:sz w:val="16"/>
+          <w:szCs w:val="16"/>
+          <w:lang w:val="it-IT"/>
+        </w:rPr>
+      </w:pPr>
+      <w:r>
+        <w:rPr>
+          <w:rFonts w:ascii="Helvetica Neue" w:hAnsi="Helvetica Neue"/>
+          <w:sz w:val="16"/>
+          <w:szCs w:val="16"/>
+          <w:lang w:val="it-IT"/>
+        </w:rPr>
+        <w:t xml:space="preserve">Insieme chiuso: </w:t>
+      </w:r>
+    </w:p>
+    <w:p>
+      <w:pPr>
+        <w:spacing w:after="0"/>
+        <w:rPr>
+          <w:rFonts w:ascii="Helvetica Neue" w:hAnsi="Helvetica Neue"/>
+          <w:sz w:val="16"/>
+          <w:szCs w:val="16"/>
+          <w:lang w:val="it-IT"/>
+        </w:rPr>
+      </w:pPr>
+      <w:r>
+        <w:rPr>
+          <w:rFonts w:ascii="Helvetica Neue" w:hAnsi="Helvetica Neue"/>
+          <w:sz w:val="16"/>
+          <w:szCs w:val="16"/>
+          <w:lang w:val="it-IT"/>
+        </w:rPr>
+        <w:t xml:space="preserve">Insieme Limitato:  </w:t>
+      </w:r>
     </w:p>
     <w:sectPr>
       <w:pgSz w:w="11906" w:h="16838"/>
@@ -2858,7 +3191,7 @@
 </file>
 
 <file path=customXml/itemProps1.xml><?xml version="1.0" encoding="utf-8"?>
-<ds:datastoreItem xmlns:ds="http://schemas.openxmlformats.org/officeDocument/2006/customXml" ds:itemID="{E37A2A16-4E6D-3E43-8F37-EFE085D4F0C7}">
+<ds:datastoreItem xmlns:ds="http://schemas.openxmlformats.org/officeDocument/2006/customXml" ds:itemID="{CFCA0FE4-4068-7847-8A6E-A65D0CB03D6C}">
   <ds:schemaRefs>
     <ds:schemaRef ds:uri="http://schemas.openxmlformats.org/officeDocument/2006/bibliography"/>
   </ds:schemaRefs>

</xml_diff>